<commit_message>
Maven Quiz by Raj Kiran
</commit_message>
<xml_diff>
--- a/Quiz/rajkiran_quiz/Git Quiz by Raj Kiran.docx
+++ b/Quiz/rajkiran_quiz/Git Quiz by Raj Kiran.docx
@@ -917,6 +917,13 @@
     </w:p>
     <w:p>
       <w:pPr>
+        <w:pStyle w:val="ListParagraph"/>
+      </w:pPr>
+      <w:bookmarkStart w:id="0" w:name="_GoBack"/>
+      <w:bookmarkEnd w:id="0"/>
+    </w:p>
+    <w:p>
+      <w:pPr>
         <w:spacing w:after="0"/>
       </w:pPr>
     </w:p>
@@ -1374,15 +1381,13 @@
         <w:t xml:space="preserve">Ans.  </w:t>
       </w:r>
       <w:r>
-        <w:t xml:space="preserve">It manages set of repositories whose branches we track. It shows list of all remotes. By using this command we can perform different </w:t>
-      </w:r>
-      <w:proofErr w:type="spellStart"/>
-      <w:r>
-        <w:t>actionslike</w:t>
-      </w:r>
-      <w:proofErr w:type="spellEnd"/>
-      <w:r>
-        <w:t xml:space="preserve"> add a remote </w:t>
+        <w:t>It manages set of repositories whose branches we track. It shows list of all remotes. By using this command we can perform different actions</w:t>
+      </w:r>
+      <w:r>
+        <w:t xml:space="preserve"> </w:t>
+      </w:r>
+      <w:r>
+        <w:t xml:space="preserve">like add a remote </w:t>
       </w:r>
       <w:proofErr w:type="gramStart"/>
       <w:r>
@@ -1533,13 +1538,8 @@
         <w:pStyle w:val="ListParagraph"/>
       </w:pPr>
       <w:r>
-        <w:t xml:space="preserve">A </w:t>
-      </w:r>
-      <w:proofErr w:type="spellStart"/>
-      <w:r>
-        <w:t>tage</w:t>
-      </w:r>
-      <w:proofErr w:type="spellEnd"/>
+        <w:t>A tag</w:t>
+      </w:r>
       <w:r>
         <w:t xml:space="preserve"> is a way to mark a point in time in your repository. We should add tag to mark a released version. </w:t>
       </w:r>
@@ -1574,7 +1574,6 @@
         <w:rPr>
           <w:b/>
         </w:rPr>
-        <w:lastRenderedPageBreak/>
         <w:t xml:space="preserve">Different types of </w:t>
       </w:r>
       <w:proofErr w:type="spellStart"/>
@@ -1660,13 +1659,8 @@
       </w:r>
       <w:proofErr w:type="spellEnd"/>
       <w:r>
-        <w:t xml:space="preserve"> </w:t>
-      </w:r>
-      <w:proofErr w:type="spellStart"/>
-      <w:r>
-        <w:t>tage</w:t>
-      </w:r>
-      <w:proofErr w:type="spellEnd"/>
+        <w:t xml:space="preserve"> tag</w:t>
+      </w:r>
       <w:r>
         <w:t xml:space="preserve"> v1.1</w:t>
       </w:r>
@@ -1984,13 +1978,7 @@
         <w:rPr>
           <w:b/>
         </w:rPr>
-        <w:t>A</w:t>
-      </w:r>
-      <w:r>
-        <w:rPr>
-          <w:b/>
-        </w:rPr>
-        <w:t>ns</w:t>
+        <w:t>Ans</w:t>
       </w:r>
       <w:proofErr w:type="spellEnd"/>
       <w:r>
@@ -2367,6 +2355,7 @@
         <w:rPr>
           <w:b/>
         </w:rPr>
+        <w:lastRenderedPageBreak/>
         <w:t>A</w:t>
       </w:r>
       <w:r>
@@ -2422,7 +2411,6 @@
         <w:rPr>
           <w:b/>
         </w:rPr>
-        <w:lastRenderedPageBreak/>
         <w:t>What is 3a525393f6a5c47fa08d91ef16c16927ed3cd33a?  What are the benefits of this?</w:t>
       </w:r>
     </w:p>
@@ -2815,10 +2803,13 @@
       </w:r>
       <w:proofErr w:type="spellEnd"/>
       <w:r>
-        <w:t xml:space="preserve"> push origin :the_remote_branch</w:t>
-      </w:r>
-      <w:bookmarkStart w:id="0" w:name="_GoBack"/>
-      <w:bookmarkEnd w:id="0"/>
+        <w:t xml:space="preserve"> push origin :</w:t>
+      </w:r>
+      <w:proofErr w:type="spellStart"/>
+      <w:r>
+        <w:t>the_remote_branch</w:t>
+      </w:r>
+      <w:proofErr w:type="spellEnd"/>
     </w:p>
     <w:p>
       <w:pPr>

</xml_diff>